<commit_message>
Updated index.html with HTML commit
</commit_message>
<xml_diff>
--- a/Hazrat Bilal 24PWBCS1345 Web Technologies Task 1 Spring 2026.docx
+++ b/Hazrat Bilal 24PWBCS1345 Web Technologies Task 1 Spring 2026.docx
@@ -652,6 +652,125 @@
           <w:rFonts w:asciiTheme="minorHAnsi" w:hAnsiTheme="minorHAnsi"/>
           <w:b/>
           <w:bCs/>
+          <w:sz w:val="40"/>
+          <w:szCs w:val="40"/>
+        </w:rPr>
+      </w:pPr>
+      <w:r>
+        <w:rPr>
+          <w:rFonts w:asciiTheme="minorHAnsi" w:hAnsiTheme="minorHAnsi"/>
+          <w:b/>
+          <w:bCs/>
+          <w:sz w:val="40"/>
+          <w:szCs w:val="40"/>
+        </w:rPr>
+        <w:lastRenderedPageBreak/>
+        <w:t>Task 1: Creating an HTML File</w:t>
+      </w:r>
+    </w:p>
+    <w:p>
+      <w:pPr>
+        <w:rPr>
+          <w:rFonts w:asciiTheme="minorHAnsi" w:hAnsiTheme="minorHAnsi"/>
+          <w:b/>
+          <w:bCs/>
+        </w:rPr>
+      </w:pPr>
+    </w:p>
+    <w:p>
+      <w:pPr>
+        <w:rPr>
+          <w:rFonts w:asciiTheme="minorHAnsi" w:hAnsiTheme="minorHAnsi"/>
+          <w:b/>
+          <w:bCs/>
+        </w:rPr>
+      </w:pPr>
+    </w:p>
+    <w:p>
+      <w:pPr>
+        <w:rPr>
+          <w:rFonts w:asciiTheme="minorHAnsi" w:hAnsiTheme="minorHAnsi"/>
+          <w:b/>
+          <w:bCs/>
+        </w:rPr>
+      </w:pPr>
+      <w:r>
+        <w:rPr>
+          <w:rFonts w:asciiTheme="minorHAnsi" w:hAnsiTheme="minorHAnsi"/>
+          <w:b/>
+          <w:bCs/>
+        </w:rPr>
+        <w:drawing>
+          <wp:anchor distT="0" distB="0" distL="114300" distR="114300" simplePos="0" relativeHeight="251674624" behindDoc="0" locked="0" layoutInCell="1" allowOverlap="1" wp14:anchorId="76918025" wp14:editId="2A730534">
+            <wp:simplePos x="0" y="0"/>
+            <wp:positionH relativeFrom="column">
+              <wp:posOffset>0</wp:posOffset>
+            </wp:positionH>
+            <wp:positionV relativeFrom="paragraph">
+              <wp:posOffset>-1905</wp:posOffset>
+            </wp:positionV>
+            <wp:extent cx="5727700" cy="3220720"/>
+            <wp:effectExtent l="0" t="0" r="6350" b="0"/>
+            <wp:wrapNone/>
+            <wp:docPr id="706633743" name="Picture 1"/>
+            <wp:cNvGraphicFramePr>
+              <a:graphicFrameLocks xmlns:a="http://schemas.openxmlformats.org/drawingml/2006/main" noChangeAspect="1"/>
+            </wp:cNvGraphicFramePr>
+            <a:graphic xmlns:a="http://schemas.openxmlformats.org/drawingml/2006/main">
+              <a:graphicData uri="http://schemas.openxmlformats.org/drawingml/2006/picture">
+                <pic:pic xmlns:pic="http://schemas.openxmlformats.org/drawingml/2006/picture">
+                  <pic:nvPicPr>
+                    <pic:cNvPr id="706633743" name=""/>
+                    <pic:cNvPicPr/>
+                  </pic:nvPicPr>
+                  <pic:blipFill>
+                    <a:blip r:embed="rId6" cstate="print">
+                      <a:extLst>
+                        <a:ext uri="{28A0092B-C50C-407E-A947-70E740481C1C}">
+                          <a14:useLocalDpi xmlns:a14="http://schemas.microsoft.com/office/drawing/2010/main" val="0"/>
+                        </a:ext>
+                      </a:extLst>
+                    </a:blip>
+                    <a:stretch>
+                      <a:fillRect/>
+                    </a:stretch>
+                  </pic:blipFill>
+                  <pic:spPr>
+                    <a:xfrm>
+                      <a:off x="0" y="0"/>
+                      <a:ext cx="5727700" cy="3220720"/>
+                    </a:xfrm>
+                    <a:prstGeom prst="rect">
+                      <a:avLst/>
+                    </a:prstGeom>
+                  </pic:spPr>
+                </pic:pic>
+              </a:graphicData>
+            </a:graphic>
+            <wp14:sizeRelH relativeFrom="page">
+              <wp14:pctWidth>0</wp14:pctWidth>
+            </wp14:sizeRelH>
+            <wp14:sizeRelV relativeFrom="page">
+              <wp14:pctHeight>0</wp14:pctHeight>
+            </wp14:sizeRelV>
+          </wp:anchor>
+        </w:drawing>
+      </w:r>
+      <w:r>
+        <w:rPr>
+          <w:rFonts w:asciiTheme="minorHAnsi" w:hAnsiTheme="minorHAnsi"/>
+          <w:b/>
+          <w:bCs/>
+        </w:rPr>
+        <w:br w:type="page"/>
+      </w:r>
+    </w:p>
+    <w:p>
+      <w:pPr>
+        <w:rPr>
+          <w:rFonts w:asciiTheme="minorHAnsi" w:hAnsiTheme="minorHAnsi"/>
+          <w:b/>
+          <w:bCs/>
         </w:rPr>
       </w:pPr>
       <w:r>
@@ -661,24 +780,130 @@
           <w:bCs/>
         </w:rPr>
         <w:lastRenderedPageBreak/>
-        <w:br w:type="page"/>
+        <w:drawing>
+          <wp:anchor distT="0" distB="0" distL="114300" distR="114300" simplePos="0" relativeHeight="251673600" behindDoc="0" locked="0" layoutInCell="1" allowOverlap="1" wp14:anchorId="55DF537D" wp14:editId="60E276AC">
+            <wp:simplePos x="0" y="0"/>
+            <wp:positionH relativeFrom="margin">
+              <wp:align>right</wp:align>
+            </wp:positionH>
+            <wp:positionV relativeFrom="paragraph">
+              <wp:posOffset>5067300</wp:posOffset>
+            </wp:positionV>
+            <wp:extent cx="5727700" cy="3220720"/>
+            <wp:effectExtent l="0" t="0" r="6350" b="0"/>
+            <wp:wrapNone/>
+            <wp:docPr id="340242018" name="Picture 1"/>
+            <wp:cNvGraphicFramePr>
+              <a:graphicFrameLocks xmlns:a="http://schemas.openxmlformats.org/drawingml/2006/main" noChangeAspect="1"/>
+            </wp:cNvGraphicFramePr>
+            <a:graphic xmlns:a="http://schemas.openxmlformats.org/drawingml/2006/main">
+              <a:graphicData uri="http://schemas.openxmlformats.org/drawingml/2006/picture">
+                <pic:pic xmlns:pic="http://schemas.openxmlformats.org/drawingml/2006/picture">
+                  <pic:nvPicPr>
+                    <pic:cNvPr id="340242018" name=""/>
+                    <pic:cNvPicPr/>
+                  </pic:nvPicPr>
+                  <pic:blipFill>
+                    <a:blip r:embed="rId7" cstate="print">
+                      <a:extLst>
+                        <a:ext uri="{28A0092B-C50C-407E-A947-70E740481C1C}">
+                          <a14:useLocalDpi xmlns:a14="http://schemas.microsoft.com/office/drawing/2010/main" val="0"/>
+                        </a:ext>
+                      </a:extLst>
+                    </a:blip>
+                    <a:stretch>
+                      <a:fillRect/>
+                    </a:stretch>
+                  </pic:blipFill>
+                  <pic:spPr>
+                    <a:xfrm>
+                      <a:off x="0" y="0"/>
+                      <a:ext cx="5727700" cy="3220720"/>
+                    </a:xfrm>
+                    <a:prstGeom prst="rect">
+                      <a:avLst/>
+                    </a:prstGeom>
+                  </pic:spPr>
+                </pic:pic>
+              </a:graphicData>
+            </a:graphic>
+            <wp14:sizeRelH relativeFrom="page">
+              <wp14:pctWidth>0</wp14:pctWidth>
+            </wp14:sizeRelH>
+            <wp14:sizeRelV relativeFrom="page">
+              <wp14:pctHeight>0</wp14:pctHeight>
+            </wp14:sizeRelV>
+          </wp:anchor>
+        </w:drawing>
       </w:r>
-    </w:p>
-    <w:p>
-      <w:pPr>
-        <w:rPr>
-          <w:rFonts w:asciiTheme="minorHAnsi" w:hAnsiTheme="minorHAnsi"/>
-          <w:b/>
-          <w:bCs/>
-        </w:rPr>
-      </w:pPr>
       <w:r>
         <w:rPr>
           <w:rFonts w:asciiTheme="minorHAnsi" w:hAnsiTheme="minorHAnsi"/>
           <w:b/>
           <w:bCs/>
         </w:rPr>
-        <w:lastRenderedPageBreak/>
+        <w:drawing>
+          <wp:anchor distT="0" distB="0" distL="114300" distR="114300" simplePos="0" relativeHeight="251672576" behindDoc="0" locked="0" layoutInCell="1" allowOverlap="1" wp14:anchorId="292A1366" wp14:editId="38E91549">
+            <wp:simplePos x="0" y="0"/>
+            <wp:positionH relativeFrom="column">
+              <wp:posOffset>0</wp:posOffset>
+            </wp:positionH>
+            <wp:positionV relativeFrom="paragraph">
+              <wp:posOffset>0</wp:posOffset>
+            </wp:positionV>
+            <wp:extent cx="5727700" cy="4092575"/>
+            <wp:effectExtent l="0" t="0" r="6350" b="3175"/>
+            <wp:wrapNone/>
+            <wp:docPr id="477754431" name="Picture 1"/>
+            <wp:cNvGraphicFramePr>
+              <a:graphicFrameLocks xmlns:a="http://schemas.openxmlformats.org/drawingml/2006/main" noChangeAspect="1"/>
+            </wp:cNvGraphicFramePr>
+            <a:graphic xmlns:a="http://schemas.openxmlformats.org/drawingml/2006/main">
+              <a:graphicData uri="http://schemas.openxmlformats.org/drawingml/2006/picture">
+                <pic:pic xmlns:pic="http://schemas.openxmlformats.org/drawingml/2006/picture">
+                  <pic:nvPicPr>
+                    <pic:cNvPr id="477754431" name=""/>
+                    <pic:cNvPicPr/>
+                  </pic:nvPicPr>
+                  <pic:blipFill>
+                    <a:blip r:embed="rId8" cstate="print">
+                      <a:extLst>
+                        <a:ext uri="{28A0092B-C50C-407E-A947-70E740481C1C}">
+                          <a14:useLocalDpi xmlns:a14="http://schemas.microsoft.com/office/drawing/2010/main" val="0"/>
+                        </a:ext>
+                      </a:extLst>
+                    </a:blip>
+                    <a:stretch>
+                      <a:fillRect/>
+                    </a:stretch>
+                  </pic:blipFill>
+                  <pic:spPr>
+                    <a:xfrm>
+                      <a:off x="0" y="0"/>
+                      <a:ext cx="5727700" cy="4092575"/>
+                    </a:xfrm>
+                    <a:prstGeom prst="rect">
+                      <a:avLst/>
+                    </a:prstGeom>
+                  </pic:spPr>
+                </pic:pic>
+              </a:graphicData>
+            </a:graphic>
+            <wp14:sizeRelH relativeFrom="page">
+              <wp14:pctWidth>0</wp14:pctWidth>
+            </wp14:sizeRelH>
+            <wp14:sizeRelV relativeFrom="page">
+              <wp14:pctHeight>0</wp14:pctHeight>
+            </wp14:sizeRelV>
+          </wp:anchor>
+        </w:drawing>
+      </w:r>
+      <w:r>
+        <w:rPr>
+          <w:rFonts w:asciiTheme="minorHAnsi" w:hAnsiTheme="minorHAnsi"/>
+          <w:b/>
+          <w:bCs/>
+        </w:rPr>
         <w:br w:type="page"/>
       </w:r>
     </w:p>
@@ -6963,7 +7188,6 @@
   <w:style w:type="character" w:default="1" w:styleId="DefaultParagraphFont">
     <w:name w:val="Default Paragraph Font"/>
     <w:uiPriority w:val="1"/>
-    <w:semiHidden/>
     <w:unhideWhenUsed/>
   </w:style>
   <w:style w:type="table" w:default="1" w:styleId="TableNormal">

</xml_diff>

<commit_message>
Merging main and experiment branches
</commit_message>
<xml_diff>
--- a/Hazrat Bilal 24PWBCS1345 Web Technologies Task 1 Spring 2026.docx
+++ b/Hazrat Bilal 24PWBCS1345 Web Technologies Task 1 Spring 2026.docx
@@ -1186,7 +1186,41 @@
           <w:szCs w:val="38"/>
         </w:rPr>
         <w:lastRenderedPageBreak/>
-        <w:t xml:space="preserve">Task 3 – Creating a .gitignore File </w:t>
+        <w:t xml:space="preserve">Task 3 – Creating </w:t>
+      </w:r>
+      <w:proofErr w:type="gramStart"/>
+      <w:r>
+        <w:rPr>
+          <w:rFonts w:asciiTheme="minorHAnsi" w:hAnsiTheme="minorHAnsi"/>
+          <w:b/>
+          <w:bCs/>
+          <w:sz w:val="38"/>
+          <w:szCs w:val="38"/>
+        </w:rPr>
+        <w:t>a .</w:t>
+      </w:r>
+      <w:proofErr w:type="spellStart"/>
+      <w:r>
+        <w:rPr>
+          <w:rFonts w:asciiTheme="minorHAnsi" w:hAnsiTheme="minorHAnsi"/>
+          <w:b/>
+          <w:bCs/>
+          <w:sz w:val="38"/>
+          <w:szCs w:val="38"/>
+        </w:rPr>
+        <w:t>gitignore</w:t>
+      </w:r>
+      <w:proofErr w:type="spellEnd"/>
+      <w:proofErr w:type="gramEnd"/>
+      <w:r>
+        <w:rPr>
+          <w:rFonts w:asciiTheme="minorHAnsi" w:hAnsiTheme="minorHAnsi"/>
+          <w:b/>
+          <w:bCs/>
+          <w:sz w:val="38"/>
+          <w:szCs w:val="38"/>
+        </w:rPr>
+        <w:t xml:space="preserve"> File </w:t>
       </w:r>
     </w:p>
     <w:p>
@@ -1411,6 +1445,8 @@
           <w:rFonts w:asciiTheme="minorHAnsi" w:hAnsiTheme="minorHAnsi"/>
           <w:b/>
           <w:bCs/>
+          <w:sz w:val="36"/>
+          <w:szCs w:val="36"/>
         </w:rPr>
       </w:pPr>
       <w:r>
@@ -1434,6 +1470,864 @@
         </w:rPr>
         <w:t>ask 4 – Adding a License File</w:t>
       </w:r>
+    </w:p>
+    <w:p>
+      <w:pPr>
+        <w:rPr>
+          <w:rFonts w:asciiTheme="minorHAnsi" w:hAnsiTheme="minorHAnsi"/>
+          <w:b/>
+          <w:bCs/>
+          <w:sz w:val="36"/>
+          <w:szCs w:val="36"/>
+        </w:rPr>
+      </w:pPr>
+    </w:p>
+    <w:p>
+      <w:pPr>
+        <w:rPr>
+          <w:rFonts w:asciiTheme="minorHAnsi" w:hAnsiTheme="minorHAnsi"/>
+          <w:b/>
+          <w:bCs/>
+        </w:rPr>
+      </w:pPr>
+      <w:r>
+        <w:rPr>
+          <w:rFonts w:asciiTheme="minorHAnsi" w:hAnsiTheme="minorHAnsi"/>
+          <w:b/>
+          <w:bCs/>
+        </w:rPr>
+        <w:drawing>
+          <wp:anchor distT="0" distB="0" distL="114300" distR="114300" simplePos="0" relativeHeight="251681792" behindDoc="0" locked="0" layoutInCell="1" allowOverlap="1" wp14:anchorId="6ACC6D5E" wp14:editId="13ABA8C0">
+            <wp:simplePos x="0" y="0"/>
+            <wp:positionH relativeFrom="column">
+              <wp:posOffset>0</wp:posOffset>
+            </wp:positionH>
+            <wp:positionV relativeFrom="paragraph">
+              <wp:posOffset>-2540</wp:posOffset>
+            </wp:positionV>
+            <wp:extent cx="5727700" cy="3220720"/>
+            <wp:effectExtent l="0" t="0" r="6350" b="0"/>
+            <wp:wrapNone/>
+            <wp:docPr id="1332045013" name="Picture 1"/>
+            <wp:cNvGraphicFramePr>
+              <a:graphicFrameLocks xmlns:a="http://schemas.openxmlformats.org/drawingml/2006/main" noChangeAspect="1"/>
+            </wp:cNvGraphicFramePr>
+            <a:graphic xmlns:a="http://schemas.openxmlformats.org/drawingml/2006/main">
+              <a:graphicData uri="http://schemas.openxmlformats.org/drawingml/2006/picture">
+                <pic:pic xmlns:pic="http://schemas.openxmlformats.org/drawingml/2006/picture">
+                  <pic:nvPicPr>
+                    <pic:cNvPr id="1332045013" name=""/>
+                    <pic:cNvPicPr/>
+                  </pic:nvPicPr>
+                  <pic:blipFill>
+                    <a:blip r:embed="rId15" cstate="print">
+                      <a:extLst>
+                        <a:ext uri="{28A0092B-C50C-407E-A947-70E740481C1C}">
+                          <a14:useLocalDpi xmlns:a14="http://schemas.microsoft.com/office/drawing/2010/main" val="0"/>
+                        </a:ext>
+                      </a:extLst>
+                    </a:blip>
+                    <a:stretch>
+                      <a:fillRect/>
+                    </a:stretch>
+                  </pic:blipFill>
+                  <pic:spPr>
+                    <a:xfrm>
+                      <a:off x="0" y="0"/>
+                      <a:ext cx="5727700" cy="3220720"/>
+                    </a:xfrm>
+                    <a:prstGeom prst="rect">
+                      <a:avLst/>
+                    </a:prstGeom>
+                  </pic:spPr>
+                </pic:pic>
+              </a:graphicData>
+            </a:graphic>
+            <wp14:sizeRelH relativeFrom="page">
+              <wp14:pctWidth>0</wp14:pctWidth>
+            </wp14:sizeRelH>
+            <wp14:sizeRelV relativeFrom="page">
+              <wp14:pctHeight>0</wp14:pctHeight>
+            </wp14:sizeRelV>
+          </wp:anchor>
+        </w:drawing>
+      </w:r>
+      <w:r>
+        <w:rPr>
+          <w:rFonts w:asciiTheme="minorHAnsi" w:hAnsiTheme="minorHAnsi"/>
+          <w:b/>
+          <w:bCs/>
+        </w:rPr>
+        <w:br w:type="page"/>
+      </w:r>
+    </w:p>
+    <w:p>
+      <w:pPr>
+        <w:rPr>
+          <w:rFonts w:asciiTheme="minorHAnsi" w:hAnsiTheme="minorHAnsi"/>
+          <w:b/>
+          <w:bCs/>
+        </w:rPr>
+      </w:pPr>
+      <w:r>
+        <w:rPr>
+          <w:rFonts w:asciiTheme="minorHAnsi" w:hAnsiTheme="minorHAnsi"/>
+          <w:b/>
+          <w:bCs/>
+        </w:rPr>
+        <w:lastRenderedPageBreak/>
+        <w:drawing>
+          <wp:anchor distT="0" distB="0" distL="114300" distR="114300" simplePos="0" relativeHeight="251683840" behindDoc="0" locked="0" layoutInCell="1" allowOverlap="1" wp14:anchorId="742A9F2C" wp14:editId="29B24C50">
+            <wp:simplePos x="0" y="0"/>
+            <wp:positionH relativeFrom="margin">
+              <wp:align>left</wp:align>
+            </wp:positionH>
+            <wp:positionV relativeFrom="paragraph">
+              <wp:posOffset>4826000</wp:posOffset>
+            </wp:positionV>
+            <wp:extent cx="5727700" cy="3220720"/>
+            <wp:effectExtent l="0" t="0" r="6350" b="0"/>
+            <wp:wrapNone/>
+            <wp:docPr id="854518991" name="Picture 1"/>
+            <wp:cNvGraphicFramePr>
+              <a:graphicFrameLocks xmlns:a="http://schemas.openxmlformats.org/drawingml/2006/main" noChangeAspect="1"/>
+            </wp:cNvGraphicFramePr>
+            <a:graphic xmlns:a="http://schemas.openxmlformats.org/drawingml/2006/main">
+              <a:graphicData uri="http://schemas.openxmlformats.org/drawingml/2006/picture">
+                <pic:pic xmlns:pic="http://schemas.openxmlformats.org/drawingml/2006/picture">
+                  <pic:nvPicPr>
+                    <pic:cNvPr id="854518991" name=""/>
+                    <pic:cNvPicPr/>
+                  </pic:nvPicPr>
+                  <pic:blipFill>
+                    <a:blip r:embed="rId16" cstate="print">
+                      <a:extLst>
+                        <a:ext uri="{28A0092B-C50C-407E-A947-70E740481C1C}">
+                          <a14:useLocalDpi xmlns:a14="http://schemas.microsoft.com/office/drawing/2010/main" val="0"/>
+                        </a:ext>
+                      </a:extLst>
+                    </a:blip>
+                    <a:stretch>
+                      <a:fillRect/>
+                    </a:stretch>
+                  </pic:blipFill>
+                  <pic:spPr>
+                    <a:xfrm>
+                      <a:off x="0" y="0"/>
+                      <a:ext cx="5727700" cy="3220720"/>
+                    </a:xfrm>
+                    <a:prstGeom prst="rect">
+                      <a:avLst/>
+                    </a:prstGeom>
+                  </pic:spPr>
+                </pic:pic>
+              </a:graphicData>
+            </a:graphic>
+            <wp14:sizeRelH relativeFrom="page">
+              <wp14:pctWidth>0</wp14:pctWidth>
+            </wp14:sizeRelH>
+            <wp14:sizeRelV relativeFrom="page">
+              <wp14:pctHeight>0</wp14:pctHeight>
+            </wp14:sizeRelV>
+          </wp:anchor>
+        </w:drawing>
+      </w:r>
+      <w:r>
+        <w:rPr>
+          <w:rFonts w:asciiTheme="minorHAnsi" w:hAnsiTheme="minorHAnsi"/>
+          <w:b/>
+          <w:bCs/>
+        </w:rPr>
+        <w:drawing>
+          <wp:inline distT="0" distB="0" distL="0" distR="0" wp14:anchorId="34F926C3" wp14:editId="09802020">
+            <wp:extent cx="5727700" cy="3220720"/>
+            <wp:effectExtent l="0" t="0" r="6350" b="0"/>
+            <wp:docPr id="2141718162" name="Picture 1"/>
+            <wp:cNvGraphicFramePr>
+              <a:graphicFrameLocks xmlns:a="http://schemas.openxmlformats.org/drawingml/2006/main" noChangeAspect="1"/>
+            </wp:cNvGraphicFramePr>
+            <a:graphic xmlns:a="http://schemas.openxmlformats.org/drawingml/2006/main">
+              <a:graphicData uri="http://schemas.openxmlformats.org/drawingml/2006/picture">
+                <pic:pic xmlns:pic="http://schemas.openxmlformats.org/drawingml/2006/picture">
+                  <pic:nvPicPr>
+                    <pic:cNvPr id="2141718162" name=""/>
+                    <pic:cNvPicPr/>
+                  </pic:nvPicPr>
+                  <pic:blipFill>
+                    <a:blip r:embed="rId17"/>
+                    <a:stretch>
+                      <a:fillRect/>
+                    </a:stretch>
+                  </pic:blipFill>
+                  <pic:spPr>
+                    <a:xfrm>
+                      <a:off x="0" y="0"/>
+                      <a:ext cx="5727700" cy="3220720"/>
+                    </a:xfrm>
+                    <a:prstGeom prst="rect">
+                      <a:avLst/>
+                    </a:prstGeom>
+                  </pic:spPr>
+                </pic:pic>
+              </a:graphicData>
+            </a:graphic>
+          </wp:inline>
+        </w:drawing>
+      </w:r>
+      <w:r>
+        <w:rPr>
+          <w:rFonts w:asciiTheme="minorHAnsi" w:hAnsiTheme="minorHAnsi"/>
+          <w:b/>
+          <w:bCs/>
+        </w:rPr>
+        <w:drawing>
+          <wp:anchor distT="0" distB="0" distL="114300" distR="114300" simplePos="0" relativeHeight="251682816" behindDoc="0" locked="0" layoutInCell="1" allowOverlap="1" wp14:anchorId="13164FE6" wp14:editId="028DC42D">
+            <wp:simplePos x="0" y="0"/>
+            <wp:positionH relativeFrom="column">
+              <wp:posOffset>0</wp:posOffset>
+            </wp:positionH>
+            <wp:positionV relativeFrom="paragraph">
+              <wp:posOffset>0</wp:posOffset>
+            </wp:positionV>
+            <wp:extent cx="5727700" cy="3345815"/>
+            <wp:effectExtent l="0" t="0" r="6350" b="6985"/>
+            <wp:wrapNone/>
+            <wp:docPr id="1431546513" name="Picture 1"/>
+            <wp:cNvGraphicFramePr>
+              <a:graphicFrameLocks xmlns:a="http://schemas.openxmlformats.org/drawingml/2006/main" noChangeAspect="1"/>
+            </wp:cNvGraphicFramePr>
+            <a:graphic xmlns:a="http://schemas.openxmlformats.org/drawingml/2006/main">
+              <a:graphicData uri="http://schemas.openxmlformats.org/drawingml/2006/picture">
+                <pic:pic xmlns:pic="http://schemas.openxmlformats.org/drawingml/2006/picture">
+                  <pic:nvPicPr>
+                    <pic:cNvPr id="1431546513" name=""/>
+                    <pic:cNvPicPr/>
+                  </pic:nvPicPr>
+                  <pic:blipFill>
+                    <a:blip r:embed="rId18" cstate="print">
+                      <a:extLst>
+                        <a:ext uri="{28A0092B-C50C-407E-A947-70E740481C1C}">
+                          <a14:useLocalDpi xmlns:a14="http://schemas.microsoft.com/office/drawing/2010/main" val="0"/>
+                        </a:ext>
+                      </a:extLst>
+                    </a:blip>
+                    <a:stretch>
+                      <a:fillRect/>
+                    </a:stretch>
+                  </pic:blipFill>
+                  <pic:spPr>
+                    <a:xfrm>
+                      <a:off x="0" y="0"/>
+                      <a:ext cx="5727700" cy="3345815"/>
+                    </a:xfrm>
+                    <a:prstGeom prst="rect">
+                      <a:avLst/>
+                    </a:prstGeom>
+                  </pic:spPr>
+                </pic:pic>
+              </a:graphicData>
+            </a:graphic>
+            <wp14:sizeRelH relativeFrom="page">
+              <wp14:pctWidth>0</wp14:pctWidth>
+            </wp14:sizeRelH>
+            <wp14:sizeRelV relativeFrom="page">
+              <wp14:pctHeight>0</wp14:pctHeight>
+            </wp14:sizeRelV>
+          </wp:anchor>
+        </w:drawing>
+      </w:r>
+      <w:r>
+        <w:rPr>
+          <w:rFonts w:asciiTheme="minorHAnsi" w:hAnsiTheme="minorHAnsi"/>
+          <w:b/>
+          <w:bCs/>
+        </w:rPr>
+        <w:br w:type="page"/>
+      </w:r>
+    </w:p>
+    <w:p>
+      <w:pPr>
+        <w:rPr>
+          <w:rFonts w:asciiTheme="minorHAnsi" w:hAnsiTheme="minorHAnsi"/>
+          <w:b/>
+          <w:bCs/>
+        </w:rPr>
+      </w:pPr>
+      <w:r>
+        <w:rPr>
+          <w:rFonts w:asciiTheme="minorHAnsi" w:hAnsiTheme="minorHAnsi"/>
+          <w:b/>
+          <w:bCs/>
+          <w:sz w:val="42"/>
+          <w:szCs w:val="42"/>
+        </w:rPr>
+        <w:lastRenderedPageBreak/>
+        <w:t>Task 5 – Creating and Deleting a File</w:t>
+      </w:r>
+    </w:p>
+    <w:p>
+      <w:pPr>
+        <w:rPr>
+          <w:rFonts w:asciiTheme="minorHAnsi" w:hAnsiTheme="minorHAnsi"/>
+          <w:b/>
+          <w:bCs/>
+        </w:rPr>
+      </w:pPr>
+    </w:p>
+    <w:p>
+      <w:pPr>
+        <w:rPr>
+          <w:rFonts w:asciiTheme="minorHAnsi" w:hAnsiTheme="minorHAnsi"/>
+          <w:b/>
+          <w:bCs/>
+        </w:rPr>
+      </w:pPr>
+      <w:r>
+        <w:rPr>
+          <w:rFonts w:asciiTheme="minorHAnsi" w:hAnsiTheme="minorHAnsi"/>
+          <w:b/>
+          <w:bCs/>
+        </w:rPr>
+        <w:drawing>
+          <wp:anchor distT="0" distB="0" distL="114300" distR="114300" simplePos="0" relativeHeight="251685888" behindDoc="0" locked="0" layoutInCell="1" allowOverlap="1" wp14:anchorId="194B6214" wp14:editId="4DCA12FC">
+            <wp:simplePos x="0" y="0"/>
+            <wp:positionH relativeFrom="column">
+              <wp:posOffset>-69850</wp:posOffset>
+            </wp:positionH>
+            <wp:positionV relativeFrom="paragraph">
+              <wp:posOffset>5274310</wp:posOffset>
+            </wp:positionV>
+            <wp:extent cx="5727700" cy="3220720"/>
+            <wp:effectExtent l="0" t="0" r="6350" b="0"/>
+            <wp:wrapNone/>
+            <wp:docPr id="388421264" name="Picture 1"/>
+            <wp:cNvGraphicFramePr>
+              <a:graphicFrameLocks xmlns:a="http://schemas.openxmlformats.org/drawingml/2006/main" noChangeAspect="1"/>
+            </wp:cNvGraphicFramePr>
+            <a:graphic xmlns:a="http://schemas.openxmlformats.org/drawingml/2006/main">
+              <a:graphicData uri="http://schemas.openxmlformats.org/drawingml/2006/picture">
+                <pic:pic xmlns:pic="http://schemas.openxmlformats.org/drawingml/2006/picture">
+                  <pic:nvPicPr>
+                    <pic:cNvPr id="388421264" name=""/>
+                    <pic:cNvPicPr/>
+                  </pic:nvPicPr>
+                  <pic:blipFill>
+                    <a:blip r:embed="rId19" cstate="print">
+                      <a:extLst>
+                        <a:ext uri="{28A0092B-C50C-407E-A947-70E740481C1C}">
+                          <a14:useLocalDpi xmlns:a14="http://schemas.microsoft.com/office/drawing/2010/main" val="0"/>
+                        </a:ext>
+                      </a:extLst>
+                    </a:blip>
+                    <a:stretch>
+                      <a:fillRect/>
+                    </a:stretch>
+                  </pic:blipFill>
+                  <pic:spPr>
+                    <a:xfrm>
+                      <a:off x="0" y="0"/>
+                      <a:ext cx="5727700" cy="3220720"/>
+                    </a:xfrm>
+                    <a:prstGeom prst="rect">
+                      <a:avLst/>
+                    </a:prstGeom>
+                  </pic:spPr>
+                </pic:pic>
+              </a:graphicData>
+            </a:graphic>
+            <wp14:sizeRelH relativeFrom="page">
+              <wp14:pctWidth>0</wp14:pctWidth>
+            </wp14:sizeRelH>
+            <wp14:sizeRelV relativeFrom="page">
+              <wp14:pctHeight>0</wp14:pctHeight>
+            </wp14:sizeRelV>
+          </wp:anchor>
+        </w:drawing>
+      </w:r>
+      <w:r>
+        <w:rPr>
+          <w:rFonts w:asciiTheme="minorHAnsi" w:hAnsiTheme="minorHAnsi"/>
+          <w:b/>
+          <w:bCs/>
+        </w:rPr>
+        <w:drawing>
+          <wp:anchor distT="0" distB="0" distL="114300" distR="114300" simplePos="0" relativeHeight="251684864" behindDoc="0" locked="0" layoutInCell="1" allowOverlap="1" wp14:anchorId="71A2F8CF" wp14:editId="2F9B7050">
+            <wp:simplePos x="0" y="0"/>
+            <wp:positionH relativeFrom="column">
+              <wp:posOffset>0</wp:posOffset>
+            </wp:positionH>
+            <wp:positionV relativeFrom="paragraph">
+              <wp:posOffset>-2540</wp:posOffset>
+            </wp:positionV>
+            <wp:extent cx="5727700" cy="3220720"/>
+            <wp:effectExtent l="0" t="0" r="6350" b="0"/>
+            <wp:wrapNone/>
+            <wp:docPr id="295949899" name="Picture 1"/>
+            <wp:cNvGraphicFramePr>
+              <a:graphicFrameLocks xmlns:a="http://schemas.openxmlformats.org/drawingml/2006/main" noChangeAspect="1"/>
+            </wp:cNvGraphicFramePr>
+            <a:graphic xmlns:a="http://schemas.openxmlformats.org/drawingml/2006/main">
+              <a:graphicData uri="http://schemas.openxmlformats.org/drawingml/2006/picture">
+                <pic:pic xmlns:pic="http://schemas.openxmlformats.org/drawingml/2006/picture">
+                  <pic:nvPicPr>
+                    <pic:cNvPr id="295949899" name=""/>
+                    <pic:cNvPicPr/>
+                  </pic:nvPicPr>
+                  <pic:blipFill>
+                    <a:blip r:embed="rId20" cstate="print">
+                      <a:extLst>
+                        <a:ext uri="{28A0092B-C50C-407E-A947-70E740481C1C}">
+                          <a14:useLocalDpi xmlns:a14="http://schemas.microsoft.com/office/drawing/2010/main" val="0"/>
+                        </a:ext>
+                      </a:extLst>
+                    </a:blip>
+                    <a:stretch>
+                      <a:fillRect/>
+                    </a:stretch>
+                  </pic:blipFill>
+                  <pic:spPr>
+                    <a:xfrm>
+                      <a:off x="0" y="0"/>
+                      <a:ext cx="5727700" cy="3220720"/>
+                    </a:xfrm>
+                    <a:prstGeom prst="rect">
+                      <a:avLst/>
+                    </a:prstGeom>
+                  </pic:spPr>
+                </pic:pic>
+              </a:graphicData>
+            </a:graphic>
+            <wp14:sizeRelH relativeFrom="page">
+              <wp14:pctWidth>0</wp14:pctWidth>
+            </wp14:sizeRelH>
+            <wp14:sizeRelV relativeFrom="page">
+              <wp14:pctHeight>0</wp14:pctHeight>
+            </wp14:sizeRelV>
+          </wp:anchor>
+        </w:drawing>
+      </w:r>
+      <w:r>
+        <w:rPr>
+          <w:rFonts w:asciiTheme="minorHAnsi" w:hAnsiTheme="minorHAnsi"/>
+          <w:b/>
+          <w:bCs/>
+        </w:rPr>
+        <w:br w:type="page"/>
+      </w:r>
+    </w:p>
+    <w:p>
+      <w:pPr>
+        <w:rPr>
+          <w:rFonts w:asciiTheme="minorHAnsi" w:hAnsiTheme="minorHAnsi"/>
+          <w:b/>
+          <w:bCs/>
+        </w:rPr>
+      </w:pPr>
+      <w:r>
+        <w:rPr>
+          <w:rFonts w:asciiTheme="minorHAnsi" w:hAnsiTheme="minorHAnsi"/>
+          <w:b/>
+          <w:bCs/>
+        </w:rPr>
+        <w:lastRenderedPageBreak/>
+        <w:drawing>
+          <wp:anchor distT="0" distB="0" distL="114300" distR="114300" simplePos="0" relativeHeight="251688960" behindDoc="0" locked="0" layoutInCell="1" allowOverlap="1" wp14:anchorId="21A12300" wp14:editId="024D9A5C">
+            <wp:simplePos x="0" y="0"/>
+            <wp:positionH relativeFrom="margin">
+              <wp:align>left</wp:align>
+            </wp:positionH>
+            <wp:positionV relativeFrom="paragraph">
+              <wp:posOffset>5156200</wp:posOffset>
+            </wp:positionV>
+            <wp:extent cx="5727700" cy="3220720"/>
+            <wp:effectExtent l="0" t="0" r="6350" b="0"/>
+            <wp:wrapNone/>
+            <wp:docPr id="1128990376" name="Picture 1"/>
+            <wp:cNvGraphicFramePr>
+              <a:graphicFrameLocks xmlns:a="http://schemas.openxmlformats.org/drawingml/2006/main" noChangeAspect="1"/>
+            </wp:cNvGraphicFramePr>
+            <a:graphic xmlns:a="http://schemas.openxmlformats.org/drawingml/2006/main">
+              <a:graphicData uri="http://schemas.openxmlformats.org/drawingml/2006/picture">
+                <pic:pic xmlns:pic="http://schemas.openxmlformats.org/drawingml/2006/picture">
+                  <pic:nvPicPr>
+                    <pic:cNvPr id="1128990376" name=""/>
+                    <pic:cNvPicPr/>
+                  </pic:nvPicPr>
+                  <pic:blipFill>
+                    <a:blip r:embed="rId21" cstate="print">
+                      <a:extLst>
+                        <a:ext uri="{28A0092B-C50C-407E-A947-70E740481C1C}">
+                          <a14:useLocalDpi xmlns:a14="http://schemas.microsoft.com/office/drawing/2010/main" val="0"/>
+                        </a:ext>
+                      </a:extLst>
+                    </a:blip>
+                    <a:stretch>
+                      <a:fillRect/>
+                    </a:stretch>
+                  </pic:blipFill>
+                  <pic:spPr>
+                    <a:xfrm>
+                      <a:off x="0" y="0"/>
+                      <a:ext cx="5727700" cy="3220720"/>
+                    </a:xfrm>
+                    <a:prstGeom prst="rect">
+                      <a:avLst/>
+                    </a:prstGeom>
+                  </pic:spPr>
+                </pic:pic>
+              </a:graphicData>
+            </a:graphic>
+            <wp14:sizeRelH relativeFrom="page">
+              <wp14:pctWidth>0</wp14:pctWidth>
+            </wp14:sizeRelH>
+            <wp14:sizeRelV relativeFrom="page">
+              <wp14:pctHeight>0</wp14:pctHeight>
+            </wp14:sizeRelV>
+          </wp:anchor>
+        </w:drawing>
+      </w:r>
+      <w:r>
+        <w:rPr>
+          <w:rFonts w:asciiTheme="minorHAnsi" w:hAnsiTheme="minorHAnsi"/>
+          <w:b/>
+          <w:bCs/>
+        </w:rPr>
+        <w:drawing>
+          <wp:anchor distT="0" distB="0" distL="114300" distR="114300" simplePos="0" relativeHeight="251687936" behindDoc="0" locked="0" layoutInCell="1" allowOverlap="1" wp14:anchorId="0AFF14C9" wp14:editId="1A986608">
+            <wp:simplePos x="0" y="0"/>
+            <wp:positionH relativeFrom="column">
+              <wp:posOffset>0</wp:posOffset>
+            </wp:positionH>
+            <wp:positionV relativeFrom="paragraph">
+              <wp:posOffset>0</wp:posOffset>
+            </wp:positionV>
+            <wp:extent cx="5727700" cy="4161790"/>
+            <wp:effectExtent l="0" t="0" r="6350" b="0"/>
+            <wp:wrapNone/>
+            <wp:docPr id="319539532" name="Picture 1"/>
+            <wp:cNvGraphicFramePr>
+              <a:graphicFrameLocks xmlns:a="http://schemas.openxmlformats.org/drawingml/2006/main" noChangeAspect="1"/>
+            </wp:cNvGraphicFramePr>
+            <a:graphic xmlns:a="http://schemas.openxmlformats.org/drawingml/2006/main">
+              <a:graphicData uri="http://schemas.openxmlformats.org/drawingml/2006/picture">
+                <pic:pic xmlns:pic="http://schemas.openxmlformats.org/drawingml/2006/picture">
+                  <pic:nvPicPr>
+                    <pic:cNvPr id="319539532" name=""/>
+                    <pic:cNvPicPr/>
+                  </pic:nvPicPr>
+                  <pic:blipFill>
+                    <a:blip r:embed="rId22" cstate="print">
+                      <a:extLst>
+                        <a:ext uri="{28A0092B-C50C-407E-A947-70E740481C1C}">
+                          <a14:useLocalDpi xmlns:a14="http://schemas.microsoft.com/office/drawing/2010/main" val="0"/>
+                        </a:ext>
+                      </a:extLst>
+                    </a:blip>
+                    <a:stretch>
+                      <a:fillRect/>
+                    </a:stretch>
+                  </pic:blipFill>
+                  <pic:spPr>
+                    <a:xfrm>
+                      <a:off x="0" y="0"/>
+                      <a:ext cx="5727700" cy="4161790"/>
+                    </a:xfrm>
+                    <a:prstGeom prst="rect">
+                      <a:avLst/>
+                    </a:prstGeom>
+                  </pic:spPr>
+                </pic:pic>
+              </a:graphicData>
+            </a:graphic>
+            <wp14:sizeRelH relativeFrom="page">
+              <wp14:pctWidth>0</wp14:pctWidth>
+            </wp14:sizeRelH>
+            <wp14:sizeRelV relativeFrom="page">
+              <wp14:pctHeight>0</wp14:pctHeight>
+            </wp14:sizeRelV>
+          </wp:anchor>
+        </w:drawing>
+      </w:r>
+      <w:r>
+        <w:rPr>
+          <w:rFonts w:asciiTheme="minorHAnsi" w:hAnsiTheme="minorHAnsi"/>
+          <w:b/>
+          <w:bCs/>
+        </w:rPr>
+        <w:br w:type="page"/>
+      </w:r>
+    </w:p>
+    <w:p>
+      <w:pPr>
+        <w:rPr>
+          <w:rFonts w:asciiTheme="minorHAnsi" w:hAnsiTheme="minorHAnsi"/>
+          <w:b/>
+          <w:bCs/>
+          <w:sz w:val="38"/>
+          <w:szCs w:val="38"/>
+        </w:rPr>
+      </w:pPr>
+      <w:r>
+        <w:rPr>
+          <w:rFonts w:asciiTheme="minorHAnsi" w:hAnsiTheme="minorHAnsi"/>
+          <w:b/>
+          <w:bCs/>
+          <w:sz w:val="38"/>
+          <w:szCs w:val="38"/>
+        </w:rPr>
+        <w:lastRenderedPageBreak/>
+        <w:t xml:space="preserve">Task 6 – Working with Branches </w:t>
+      </w:r>
+    </w:p>
+    <w:p>
+      <w:pPr>
+        <w:rPr>
+          <w:rFonts w:asciiTheme="minorHAnsi" w:hAnsiTheme="minorHAnsi"/>
+          <w:b/>
+          <w:bCs/>
+          <w:sz w:val="38"/>
+          <w:szCs w:val="38"/>
+        </w:rPr>
+      </w:pPr>
+    </w:p>
+    <w:p>
+      <w:pPr>
+        <w:rPr>
+          <w:rFonts w:asciiTheme="minorHAnsi" w:hAnsiTheme="minorHAnsi"/>
+          <w:b/>
+          <w:bCs/>
+        </w:rPr>
+      </w:pPr>
+      <w:r>
+        <w:rPr>
+          <w:rFonts w:asciiTheme="minorHAnsi" w:hAnsiTheme="minorHAnsi"/>
+          <w:b/>
+          <w:bCs/>
+        </w:rPr>
+        <w:drawing>
+          <wp:anchor distT="0" distB="0" distL="114300" distR="114300" simplePos="0" relativeHeight="251689984" behindDoc="0" locked="0" layoutInCell="1" allowOverlap="1" wp14:anchorId="24F3E5DA" wp14:editId="50B96CB0">
+            <wp:simplePos x="0" y="0"/>
+            <wp:positionH relativeFrom="column">
+              <wp:posOffset>0</wp:posOffset>
+            </wp:positionH>
+            <wp:positionV relativeFrom="paragraph">
+              <wp:posOffset>-635</wp:posOffset>
+            </wp:positionV>
+            <wp:extent cx="5727700" cy="3220720"/>
+            <wp:effectExtent l="0" t="0" r="6350" b="0"/>
+            <wp:wrapNone/>
+            <wp:docPr id="1578716375" name="Picture 1"/>
+            <wp:cNvGraphicFramePr>
+              <a:graphicFrameLocks xmlns:a="http://schemas.openxmlformats.org/drawingml/2006/main" noChangeAspect="1"/>
+            </wp:cNvGraphicFramePr>
+            <a:graphic xmlns:a="http://schemas.openxmlformats.org/drawingml/2006/main">
+              <a:graphicData uri="http://schemas.openxmlformats.org/drawingml/2006/picture">
+                <pic:pic xmlns:pic="http://schemas.openxmlformats.org/drawingml/2006/picture">
+                  <pic:nvPicPr>
+                    <pic:cNvPr id="1578716375" name=""/>
+                    <pic:cNvPicPr/>
+                  </pic:nvPicPr>
+                  <pic:blipFill>
+                    <a:blip r:embed="rId23" cstate="print">
+                      <a:extLst>
+                        <a:ext uri="{28A0092B-C50C-407E-A947-70E740481C1C}">
+                          <a14:useLocalDpi xmlns:a14="http://schemas.microsoft.com/office/drawing/2010/main" val="0"/>
+                        </a:ext>
+                      </a:extLst>
+                    </a:blip>
+                    <a:stretch>
+                      <a:fillRect/>
+                    </a:stretch>
+                  </pic:blipFill>
+                  <pic:spPr>
+                    <a:xfrm>
+                      <a:off x="0" y="0"/>
+                      <a:ext cx="5727700" cy="3220720"/>
+                    </a:xfrm>
+                    <a:prstGeom prst="rect">
+                      <a:avLst/>
+                    </a:prstGeom>
+                  </pic:spPr>
+                </pic:pic>
+              </a:graphicData>
+            </a:graphic>
+            <wp14:sizeRelH relativeFrom="page">
+              <wp14:pctWidth>0</wp14:pctWidth>
+            </wp14:sizeRelH>
+            <wp14:sizeRelV relativeFrom="page">
+              <wp14:pctHeight>0</wp14:pctHeight>
+            </wp14:sizeRelV>
+          </wp:anchor>
+        </w:drawing>
+      </w:r>
+      <w:r>
+        <w:rPr>
+          <w:rFonts w:asciiTheme="minorHAnsi" w:hAnsiTheme="minorHAnsi"/>
+          <w:b/>
+          <w:bCs/>
+        </w:rPr>
+        <w:br w:type="page"/>
+      </w:r>
+    </w:p>
+    <w:p>
+      <w:pPr>
+        <w:rPr>
+          <w:rFonts w:asciiTheme="minorHAnsi" w:hAnsiTheme="minorHAnsi"/>
+          <w:b/>
+          <w:bCs/>
+        </w:rPr>
+      </w:pPr>
+      <w:r>
+        <w:rPr>
+          <w:rFonts w:asciiTheme="minorHAnsi" w:hAnsiTheme="minorHAnsi"/>
+          <w:b/>
+          <w:bCs/>
+        </w:rPr>
+        <w:lastRenderedPageBreak/>
+        <w:drawing>
+          <wp:anchor distT="0" distB="0" distL="114300" distR="114300" simplePos="0" relativeHeight="251691008" behindDoc="0" locked="0" layoutInCell="1" allowOverlap="1" wp14:anchorId="59A976ED" wp14:editId="104F63EE">
+            <wp:simplePos x="0" y="0"/>
+            <wp:positionH relativeFrom="column">
+              <wp:posOffset>-133350</wp:posOffset>
+            </wp:positionH>
+            <wp:positionV relativeFrom="paragraph">
+              <wp:posOffset>4533900</wp:posOffset>
+            </wp:positionV>
+            <wp:extent cx="5727700" cy="4455795"/>
+            <wp:effectExtent l="0" t="0" r="6350" b="1905"/>
+            <wp:wrapNone/>
+            <wp:docPr id="1813847435" name="Picture 1"/>
+            <wp:cNvGraphicFramePr>
+              <a:graphicFrameLocks xmlns:a="http://schemas.openxmlformats.org/drawingml/2006/main" noChangeAspect="1"/>
+            </wp:cNvGraphicFramePr>
+            <a:graphic xmlns:a="http://schemas.openxmlformats.org/drawingml/2006/main">
+              <a:graphicData uri="http://schemas.openxmlformats.org/drawingml/2006/picture">
+                <pic:pic xmlns:pic="http://schemas.openxmlformats.org/drawingml/2006/picture">
+                  <pic:nvPicPr>
+                    <pic:cNvPr id="1813847435" name=""/>
+                    <pic:cNvPicPr/>
+                  </pic:nvPicPr>
+                  <pic:blipFill>
+                    <a:blip r:embed="rId24" cstate="print">
+                      <a:extLst>
+                        <a:ext uri="{28A0092B-C50C-407E-A947-70E740481C1C}">
+                          <a14:useLocalDpi xmlns:a14="http://schemas.microsoft.com/office/drawing/2010/main" val="0"/>
+                        </a:ext>
+                      </a:extLst>
+                    </a:blip>
+                    <a:stretch>
+                      <a:fillRect/>
+                    </a:stretch>
+                  </pic:blipFill>
+                  <pic:spPr>
+                    <a:xfrm>
+                      <a:off x="0" y="0"/>
+                      <a:ext cx="5727700" cy="4455795"/>
+                    </a:xfrm>
+                    <a:prstGeom prst="rect">
+                      <a:avLst/>
+                    </a:prstGeom>
+                  </pic:spPr>
+                </pic:pic>
+              </a:graphicData>
+            </a:graphic>
+            <wp14:sizeRelH relativeFrom="page">
+              <wp14:pctWidth>0</wp14:pctWidth>
+            </wp14:sizeRelH>
+            <wp14:sizeRelV relativeFrom="page">
+              <wp14:pctHeight>0</wp14:pctHeight>
+            </wp14:sizeRelV>
+          </wp:anchor>
+        </w:drawing>
+      </w:r>
+      <w:r>
+        <w:rPr>
+          <w:rFonts w:asciiTheme="minorHAnsi" w:hAnsiTheme="minorHAnsi"/>
+          <w:b/>
+          <w:bCs/>
+        </w:rPr>
+        <w:br w:type="page"/>
+      </w:r>
+      <w:r>
+        <w:rPr>
+          <w:rFonts w:asciiTheme="minorHAnsi" w:hAnsiTheme="minorHAnsi"/>
+          <w:b/>
+          <w:bCs/>
+        </w:rPr>
+        <w:lastRenderedPageBreak/>
+        <w:drawing>
+          <wp:inline distT="0" distB="0" distL="0" distR="0" wp14:anchorId="1647375E" wp14:editId="46040D6F">
+            <wp:extent cx="5727700" cy="3351530"/>
+            <wp:effectExtent l="0" t="0" r="6350" b="1270"/>
+            <wp:docPr id="326923666" name="Picture 1"/>
+            <wp:cNvGraphicFramePr>
+              <a:graphicFrameLocks xmlns:a="http://schemas.openxmlformats.org/drawingml/2006/main" noChangeAspect="1"/>
+            </wp:cNvGraphicFramePr>
+            <a:graphic xmlns:a="http://schemas.openxmlformats.org/drawingml/2006/main">
+              <a:graphicData uri="http://schemas.openxmlformats.org/drawingml/2006/picture">
+                <pic:pic xmlns:pic="http://schemas.openxmlformats.org/drawingml/2006/picture">
+                  <pic:nvPicPr>
+                    <pic:cNvPr id="326923666" name=""/>
+                    <pic:cNvPicPr/>
+                  </pic:nvPicPr>
+                  <pic:blipFill>
+                    <a:blip r:embed="rId25"/>
+                    <a:stretch>
+                      <a:fillRect/>
+                    </a:stretch>
+                  </pic:blipFill>
+                  <pic:spPr>
+                    <a:xfrm>
+                      <a:off x="0" y="0"/>
+                      <a:ext cx="5727700" cy="3351530"/>
+                    </a:xfrm>
+                    <a:prstGeom prst="rect">
+                      <a:avLst/>
+                    </a:prstGeom>
+                  </pic:spPr>
+                </pic:pic>
+              </a:graphicData>
+            </a:graphic>
+          </wp:inline>
+        </w:drawing>
+      </w:r>
+      <w:r>
+        <w:rPr>
+          <w:rFonts w:asciiTheme="minorHAnsi" w:hAnsiTheme="minorHAnsi"/>
+          <w:b/>
+          <w:bCs/>
+        </w:rPr>
+        <w:br w:type="page"/>
+      </w:r>
+    </w:p>
+    <w:p>
+      <w:pPr>
+        <w:rPr>
+          <w:rFonts w:asciiTheme="minorHAnsi" w:hAnsiTheme="minorHAnsi"/>
+          <w:b/>
+          <w:bCs/>
+        </w:rPr>
+      </w:pPr>
+      <w:r>
+        <w:rPr>
+          <w:rFonts w:asciiTheme="minorHAnsi" w:hAnsiTheme="minorHAnsi"/>
+          <w:b/>
+          <w:bCs/>
+          <w:sz w:val="32"/>
+          <w:szCs w:val="32"/>
+        </w:rPr>
+        <w:lastRenderedPageBreak/>
+        <w:t xml:space="preserve">Task 7 – Merging Branches </w:t>
+      </w:r>
+    </w:p>
+    <w:p>
+      <w:pPr>
+        <w:rPr>
+          <w:rFonts w:asciiTheme="minorHAnsi" w:hAnsiTheme="minorHAnsi"/>
+          <w:b/>
+          <w:bCs/>
+        </w:rPr>
+      </w:pPr>
       <w:r>
         <w:rPr>
           <w:rFonts w:asciiTheme="minorHAnsi" w:hAnsiTheme="minorHAnsi"/>
@@ -1489,6 +2383,24 @@
       </w:pPr>
       <w:r>
         <w:rPr>
+          <w:rFonts w:asciiTheme="minorHAnsi" w:hAnsiTheme="minorHAnsi"/>
+          <w:b/>
+          <w:bCs/>
+        </w:rPr>
+        <w:lastRenderedPageBreak/>
+        <w:br w:type="page"/>
+      </w:r>
+    </w:p>
+    <w:p>
+      <w:pPr>
+        <w:rPr>
+          <w:rFonts w:asciiTheme="minorHAnsi" w:hAnsiTheme="minorHAnsi"/>
+          <w:b/>
+          <w:bCs/>
+        </w:rPr>
+      </w:pPr>
+      <w:r>
+        <w:rPr>
           <w:noProof/>
           <w:sz w:val="16"/>
           <w:szCs w:val="16"/>
@@ -1497,7 +2409,7 @@
         <mc:AlternateContent>
           <mc:Choice Requires="wps">
             <w:drawing>
-              <wp:anchor distT="0" distB="0" distL="114300" distR="114300" simplePos="0" relativeHeight="251670528" behindDoc="0" locked="0" layoutInCell="1" allowOverlap="1" wp14:anchorId="4890DE55" wp14:editId="7830426D">
+              <wp:anchor distT="0" distB="0" distL="114300" distR="114300" simplePos="0" relativeHeight="251670528" behindDoc="0" locked="0" layoutInCell="1" allowOverlap="1" wp14:anchorId="4890DE55" wp14:editId="5E2C02E0">
                 <wp:simplePos x="0" y="0"/>
                 <wp:positionH relativeFrom="column">
                   <wp:posOffset>962191</wp:posOffset>

</xml_diff>